<commit_message>
Antwoorden lab 2 toegevoegd
</commit_message>
<xml_diff>
--- a/lab2 antwoorden.docx
+++ b/lab2 antwoorden.docx
@@ -19,15 +19,7 @@
     </w:p>
     <w:p>
       <w:r>
-        <w:t xml:space="preserve">Er is duidelijk te zien dat het bestand voldoet aan JFIF formaat van een image. Dit wordt ook in </w:t>
-      </w:r>
-      <w:proofErr w:type="spellStart"/>
-      <w:r>
-        <w:t>hex</w:t>
-      </w:r>
-      <w:proofErr w:type="spellEnd"/>
-      <w:r>
-        <w:t xml:space="preserve"> aangetoond met FF E0. In de eerste regel het 4</w:t>
+        <w:t>Er is duidelijk te zien dat het bestand voldoet aan JFIF formaat van een image. Dit wordt ook in hex aangetoond met FF E0. In de eerste regel het 4</w:t>
       </w:r>
       <w:r>
         <w:rPr>
@@ -36,23 +28,7 @@
         <w:t>e</w:t>
       </w:r>
       <w:r>
-        <w:t xml:space="preserve"> </w:t>
-      </w:r>
-      <w:proofErr w:type="spellStart"/>
-      <w:r>
-        <w:t>segement</w:t>
-      </w:r>
-      <w:proofErr w:type="spellEnd"/>
-      <w:r>
-        <w:t xml:space="preserve"> </w:t>
-      </w:r>
-      <w:proofErr w:type="spellStart"/>
-      <w:r>
-        <w:t>hex</w:t>
-      </w:r>
-      <w:proofErr w:type="spellEnd"/>
-      <w:r>
-        <w:t>. Ook helemaal rechts uit te lezen als JFIF.</w:t>
+        <w:t xml:space="preserve"> segement hex. Ook helemaal rechts uit te lezen als JFIF.</w:t>
       </w:r>
     </w:p>
     <w:p>
@@ -82,23 +58,7 @@
     </w:p>
     <w:p>
       <w:r>
-        <w:t>Aan de rechterkant is “</w:t>
-      </w:r>
-      <w:proofErr w:type="spellStart"/>
-      <w:r>
-        <w:t>created</w:t>
-      </w:r>
-      <w:proofErr w:type="spellEnd"/>
-      <w:r>
-        <w:t xml:space="preserve"> bij </w:t>
-      </w:r>
-      <w:proofErr w:type="spellStart"/>
-      <w:r>
-        <w:t>infranView</w:t>
-      </w:r>
-      <w:proofErr w:type="spellEnd"/>
-      <w:r>
-        <w:t>”, dit komt doordat we met behulp van het programma het bestandstype hebben gewijzigd en heeft dus een watermerk achtergelaten. (die niet zichtbaar is in de afbeelding zelf maar wel in de header).</w:t>
+        <w:t>Aan de rechterkant is “created bij infranView”, dit komt doordat we met behulp van het programma het bestandstype hebben gewijzigd en heeft dus een watermerk achtergelaten. (die niet zichtbaar is in de afbeelding zelf maar wel in de header).</w:t>
       </w:r>
     </w:p>
     <w:p>
@@ -128,7 +88,39 @@
         <w:t>Er is zichtbaar per index hoeveel grijs, rood, groen en blauw in de afbeelding zit en welke overheerst. Als je deze kleuren zou combineren kan je elke kleur krijgen die zichtbaar is in de afbeelding. Op basis hiervan kan je ook eventueel zien of een kleur overheerst, dit is handig op het beeld eventueel te kunnen verbeteren.</w:t>
       </w:r>
     </w:p>
-    <w:p/>
+    <w:p>
+      <w:pPr>
+        <w:rPr>
+          <w:b/>
+          <w:bCs/>
+        </w:rPr>
+      </w:pPr>
+    </w:p>
+    <w:p>
+      <w:pPr>
+        <w:rPr>
+          <w:b/>
+          <w:bCs/>
+        </w:rPr>
+      </w:pPr>
+      <w:r>
+        <w:rPr>
+          <w:b/>
+          <w:bCs/>
+        </w:rPr>
+        <w:t>Vraag 4:</w:t>
+      </w:r>
+    </w:p>
+    <w:p>
+      <w:r>
+        <w:t>Er is nu in ASCII zichtbaar geworden dat het formaat van de afbeelding in de header gewijzigd is.</w:t>
+      </w:r>
+    </w:p>
+    <w:p>
+      <w:r>
+        <w:t>(“540.511.255”)</w:t>
+      </w:r>
+    </w:p>
     <w:sectPr>
       <w:pgSz w:w="11906" w:h="16838"/>
       <w:pgMar w:top="1417" w:right="1417" w:bottom="1417" w:left="1417" w:header="708" w:footer="708" w:gutter="0"/>

</xml_diff>